<commit_message>
changed naming in file to camel
</commit_message>
<xml_diff>
--- a/CSV FileManager.docx
+++ b/CSV FileManager.docx
@@ -133,21 +133,7 @@
         <w:rPr>
           <w:rFonts w:asciiTheme="majorBidi" w:hAnsiTheme="majorBidi" w:cstheme="majorBidi"/>
         </w:rPr>
-        <w:t xml:space="preserve">optional leading comment </w:t>
-      </w:r>
-      <w:proofErr w:type="gramStart"/>
-      <w:r>
-        <w:rPr>
-          <w:rFonts w:asciiTheme="majorBidi" w:hAnsiTheme="majorBidi" w:cstheme="majorBidi"/>
-        </w:rPr>
-        <w:t xml:space="preserve">lines (# </w:t>
-      </w:r>
-      <w:proofErr w:type="gramEnd"/>
-      <w:r>
-        <w:rPr>
-          <w:rFonts w:asciiTheme="majorBidi" w:hAnsiTheme="majorBidi" w:cstheme="majorBidi"/>
-        </w:rPr>
-        <w:t>...)</w:t>
+        <w:t>optional leading comment lines (# ...)</w:t>
       </w:r>
     </w:p>
     <w:p>
@@ -363,21 +349,7 @@
         <w:rPr>
           <w:rFonts w:asciiTheme="majorBidi" w:hAnsiTheme="majorBidi" w:cstheme="majorBidi"/>
         </w:rPr>
-        <w:t xml:space="preserve">── </w:t>
-      </w:r>
-      <w:proofErr w:type="spellStart"/>
-      <w:r>
-        <w:rPr>
-          <w:rFonts w:asciiTheme="majorBidi" w:hAnsiTheme="majorBidi" w:cstheme="majorBidi"/>
-        </w:rPr>
-        <w:t>FileManager.h</w:t>
-      </w:r>
-      <w:proofErr w:type="spellEnd"/>
-      <w:r>
-        <w:rPr>
-          <w:rFonts w:asciiTheme="majorBidi" w:hAnsiTheme="majorBidi" w:cstheme="majorBidi"/>
-        </w:rPr>
-        <w:t xml:space="preserve">        </w:t>
+        <w:t xml:space="preserve">── FileManager.h        </w:t>
       </w:r>
     </w:p>
     <w:p>
@@ -435,21 +407,7 @@
         <w:rPr>
           <w:rFonts w:asciiTheme="majorBidi" w:hAnsiTheme="majorBidi" w:cstheme="majorBidi"/>
         </w:rPr>
-        <w:t xml:space="preserve">── </w:t>
-      </w:r>
-      <w:proofErr w:type="spellStart"/>
-      <w:r>
-        <w:rPr>
-          <w:rFonts w:asciiTheme="majorBidi" w:hAnsiTheme="majorBidi" w:cstheme="majorBidi"/>
-        </w:rPr>
-        <w:t>Makefile</w:t>
-      </w:r>
-      <w:proofErr w:type="spellEnd"/>
-      <w:r>
-        <w:rPr>
-          <w:rFonts w:asciiTheme="majorBidi" w:hAnsiTheme="majorBidi" w:cstheme="majorBidi"/>
-        </w:rPr>
-        <w:t xml:space="preserve">             # Build, run, clean targets </w:t>
+        <w:t xml:space="preserve">── Makefile             # Build, run, clean targets </w:t>
       </w:r>
     </w:p>
     <w:p>
@@ -671,35 +629,7 @@
         <w:rPr>
           <w:rFonts w:asciiTheme="majorBidi" w:hAnsiTheme="majorBidi" w:cstheme="majorBidi"/>
         </w:rPr>
-        <w:t xml:space="preserve">When the user calls </w:t>
-      </w:r>
-      <w:proofErr w:type="spellStart"/>
-      <w:r>
-        <w:rPr>
-          <w:rFonts w:asciiTheme="majorBidi" w:hAnsiTheme="majorBidi" w:cstheme="majorBidi"/>
-        </w:rPr>
-        <w:t>export_</w:t>
-      </w:r>
-      <w:proofErr w:type="gramStart"/>
-      <w:r>
-        <w:rPr>
-          <w:rFonts w:asciiTheme="majorBidi" w:hAnsiTheme="majorBidi" w:cstheme="majorBidi"/>
-        </w:rPr>
-        <w:t>func</w:t>
-      </w:r>
-      <w:proofErr w:type="spellEnd"/>
-      <w:r>
-        <w:rPr>
-          <w:rFonts w:asciiTheme="majorBidi" w:hAnsiTheme="majorBidi" w:cstheme="majorBidi"/>
-        </w:rPr>
-        <w:t>(</w:t>
-      </w:r>
-      <w:proofErr w:type="gramEnd"/>
-      <w:r>
-        <w:rPr>
-          <w:rFonts w:asciiTheme="majorBidi" w:hAnsiTheme="majorBidi" w:cstheme="majorBidi"/>
-        </w:rPr>
-        <w:t>"trial.csv", data, columns, comments)</w:t>
+        <w:t>When the user calls export_func("trial.csv", data, columns, comments)</w:t>
       </w:r>
     </w:p>
     <w:p>
@@ -814,21 +744,7 @@
         <w:rPr>
           <w:rFonts w:asciiTheme="majorBidi" w:hAnsiTheme="majorBidi" w:cstheme="majorBidi"/>
         </w:rPr>
-        <w:t xml:space="preserve">When </w:t>
-      </w:r>
-      <w:proofErr w:type="spellStart"/>
-      <w:r>
-        <w:rPr>
-          <w:rFonts w:asciiTheme="majorBidi" w:hAnsiTheme="majorBidi" w:cstheme="majorBidi"/>
-        </w:rPr>
-        <w:t>export_func</w:t>
-      </w:r>
-      <w:proofErr w:type="spellEnd"/>
-      <w:r>
-        <w:rPr>
-          <w:rFonts w:asciiTheme="majorBidi" w:hAnsiTheme="majorBidi" w:cstheme="majorBidi"/>
-        </w:rPr>
-        <w:t xml:space="preserve"> is called</w:t>
+        <w:t>When export_func is called</w:t>
       </w:r>
     </w:p>
     <w:p>
@@ -845,15 +761,7 @@
         <w:rPr>
           <w:rFonts w:asciiTheme="majorBidi" w:hAnsiTheme="majorBidi" w:cstheme="majorBidi"/>
         </w:rPr>
-        <w:t xml:space="preserve">Then the function logs an </w:t>
-      </w:r>
-      <w:proofErr w:type="spellStart"/>
-      <w:proofErr w:type="gramStart"/>
-      <w:r>
-        <w:rPr>
-          <w:rFonts w:asciiTheme="majorBidi" w:hAnsiTheme="majorBidi" w:cstheme="majorBidi"/>
-        </w:rPr>
-        <w:t>error</w:t>
+        <w:t>Then the function logs an error</w:t>
       </w:r>
       <w:r>
         <w:rPr>
@@ -865,15 +773,7 @@
         <w:rPr>
           <w:rFonts w:asciiTheme="majorBidi" w:hAnsiTheme="majorBidi" w:cstheme="majorBidi"/>
         </w:rPr>
-        <w:t>no</w:t>
-      </w:r>
-      <w:proofErr w:type="spellEnd"/>
-      <w:proofErr w:type="gramEnd"/>
-      <w:r>
-        <w:rPr>
-          <w:rFonts w:asciiTheme="majorBidi" w:hAnsiTheme="majorBidi" w:cstheme="majorBidi"/>
-        </w:rPr>
-        <w:t xml:space="preserve"> file is created</w:t>
+        <w:t>no file is created</w:t>
       </w:r>
       <w:r>
         <w:rPr>
@@ -1058,35 +958,7 @@
         <w:rPr>
           <w:rFonts w:asciiTheme="majorBidi" w:hAnsiTheme="majorBidi" w:cstheme="majorBidi"/>
         </w:rPr>
-        <w:t xml:space="preserve">When the user calls </w:t>
-      </w:r>
-      <w:proofErr w:type="spellStart"/>
-      <w:r>
-        <w:rPr>
-          <w:rFonts w:asciiTheme="majorBidi" w:hAnsiTheme="majorBidi" w:cstheme="majorBidi"/>
-        </w:rPr>
-        <w:t>import_</w:t>
-      </w:r>
-      <w:proofErr w:type="gramStart"/>
-      <w:r>
-        <w:rPr>
-          <w:rFonts w:asciiTheme="majorBidi" w:hAnsiTheme="majorBidi" w:cstheme="majorBidi"/>
-        </w:rPr>
-        <w:t>func</w:t>
-      </w:r>
-      <w:proofErr w:type="spellEnd"/>
-      <w:r>
-        <w:rPr>
-          <w:rFonts w:asciiTheme="majorBidi" w:hAnsiTheme="majorBidi" w:cstheme="majorBidi"/>
-        </w:rPr>
-        <w:t>(</w:t>
-      </w:r>
-      <w:proofErr w:type="gramEnd"/>
-      <w:r>
-        <w:rPr>
-          <w:rFonts w:asciiTheme="majorBidi" w:hAnsiTheme="majorBidi" w:cstheme="majorBidi"/>
-        </w:rPr>
-        <w:t>"trial.csv", data, cols, comments)</w:t>
+        <w:t>When the user calls import_func("trial.csv", data, cols, comments)</w:t>
       </w:r>
     </w:p>
     <w:p>
@@ -1126,21 +998,7 @@
         <w:rPr>
           <w:rFonts w:asciiTheme="majorBidi" w:hAnsiTheme="majorBidi" w:cstheme="majorBidi"/>
         </w:rPr>
-        <w:t xml:space="preserve">And cols </w:t>
-      </w:r>
-      <w:proofErr w:type="gramStart"/>
-      <w:r>
-        <w:rPr>
-          <w:rFonts w:asciiTheme="majorBidi" w:hAnsiTheme="majorBidi" w:cstheme="majorBidi"/>
-        </w:rPr>
-        <w:t>contains</w:t>
-      </w:r>
-      <w:proofErr w:type="gramEnd"/>
-      <w:r>
-        <w:rPr>
-          <w:rFonts w:asciiTheme="majorBidi" w:hAnsiTheme="majorBidi" w:cstheme="majorBidi"/>
-        </w:rPr>
-        <w:t xml:space="preserve"> header tokens</w:t>
+        <w:t>And cols contains header tokens</w:t>
       </w:r>
     </w:p>
     <w:p>
@@ -1267,21 +1125,7 @@
         <w:rPr>
           <w:rFonts w:asciiTheme="majorBidi" w:hAnsiTheme="majorBidi" w:cstheme="majorBidi"/>
         </w:rPr>
-        <w:t xml:space="preserve">Using the provided </w:t>
-      </w:r>
-      <w:proofErr w:type="spellStart"/>
-      <w:r>
-        <w:rPr>
-          <w:rFonts w:asciiTheme="majorBidi" w:hAnsiTheme="majorBidi" w:cstheme="majorBidi"/>
-        </w:rPr>
-        <w:t>Makefile</w:t>
-      </w:r>
-      <w:proofErr w:type="spellEnd"/>
-      <w:r>
-        <w:rPr>
-          <w:rFonts w:asciiTheme="majorBidi" w:hAnsiTheme="majorBidi" w:cstheme="majorBidi"/>
-        </w:rPr>
-        <w:t xml:space="preserve"> (recommended):</w:t>
+        <w:t>Using the provided Makefile (recommended):</w:t>
       </w:r>
     </w:p>
     <w:p>
@@ -1398,62 +1242,24 @@
           <w:rFonts w:asciiTheme="majorBidi" w:hAnsiTheme="majorBidi" w:cstheme="majorBidi"/>
         </w:rPr>
       </w:pPr>
-      <w:proofErr w:type="gramStart"/>
-      <w:r>
-        <w:rPr>
-          <w:rFonts w:asciiTheme="majorBidi" w:hAnsiTheme="majorBidi" w:cstheme="majorBidi"/>
-        </w:rPr>
-        <w:t>#include</w:t>
-      </w:r>
-      <w:proofErr w:type="gramEnd"/>
-      <w:r>
-        <w:rPr>
-          <w:rFonts w:asciiTheme="majorBidi" w:hAnsiTheme="majorBidi" w:cstheme="majorBidi"/>
-        </w:rPr>
-        <w:t xml:space="preserve"> "</w:t>
-      </w:r>
-      <w:proofErr w:type="spellStart"/>
-      <w:r>
-        <w:rPr>
-          <w:rFonts w:asciiTheme="majorBidi" w:hAnsiTheme="majorBidi" w:cstheme="majorBidi"/>
-        </w:rPr>
-        <w:t>FileManager</w:t>
-      </w:r>
-      <w:proofErr w:type="gramStart"/>
-      <w:r>
-        <w:rPr>
-          <w:rFonts w:asciiTheme="majorBidi" w:hAnsiTheme="majorBidi" w:cstheme="majorBidi"/>
-        </w:rPr>
-        <w:t>.h</w:t>
-      </w:r>
-      <w:proofErr w:type="spellEnd"/>
-      <w:proofErr w:type="gramEnd"/>
-      <w:r>
-        <w:rPr>
-          <w:rFonts w:asciiTheme="majorBidi" w:hAnsiTheme="majorBidi" w:cstheme="majorBidi"/>
-        </w:rPr>
-        <w:t>"</w:t>
-      </w:r>
-    </w:p>
-    <w:p>
-      <w:pPr>
-        <w:rPr>
-          <w:rFonts w:asciiTheme="majorBidi" w:hAnsiTheme="majorBidi" w:cstheme="majorBidi"/>
-        </w:rPr>
-      </w:pPr>
-      <w:proofErr w:type="gramStart"/>
-      <w:r>
-        <w:rPr>
-          <w:rFonts w:asciiTheme="majorBidi" w:hAnsiTheme="majorBidi" w:cstheme="majorBidi"/>
-        </w:rPr>
-        <w:t>#include</w:t>
-      </w:r>
-      <w:proofErr w:type="gramEnd"/>
-      <w:r>
-        <w:rPr>
-          <w:rFonts w:asciiTheme="majorBidi" w:hAnsiTheme="majorBidi" w:cstheme="majorBidi"/>
-        </w:rPr>
-        <w:t xml:space="preserve"> &lt;vector&gt;</w:t>
+      <w:r>
+        <w:rPr>
+          <w:rFonts w:asciiTheme="majorBidi" w:hAnsiTheme="majorBidi" w:cstheme="majorBidi"/>
+        </w:rPr>
+        <w:t>#include "FileManager.h"</w:t>
+      </w:r>
+    </w:p>
+    <w:p>
+      <w:pPr>
+        <w:rPr>
+          <w:rFonts w:asciiTheme="majorBidi" w:hAnsiTheme="majorBidi" w:cstheme="majorBidi"/>
+        </w:rPr>
+      </w:pPr>
+      <w:r>
+        <w:rPr>
+          <w:rFonts w:asciiTheme="majorBidi" w:hAnsiTheme="majorBidi" w:cstheme="majorBidi"/>
+        </w:rPr>
+        <w:t>#include &lt;vector&gt;</w:t>
       </w:r>
     </w:p>
     <w:p>
@@ -1479,84 +1285,34 @@
         <w:rPr>
           <w:rFonts w:asciiTheme="majorBidi" w:hAnsiTheme="majorBidi" w:cstheme="majorBidi"/>
         </w:rPr>
-        <w:t xml:space="preserve">int </w:t>
-      </w:r>
-      <w:proofErr w:type="gramStart"/>
-      <w:r>
-        <w:rPr>
-          <w:rFonts w:asciiTheme="majorBidi" w:hAnsiTheme="majorBidi" w:cstheme="majorBidi"/>
-        </w:rPr>
-        <w:t>main(</w:t>
-      </w:r>
-      <w:proofErr w:type="gramEnd"/>
-      <w:r>
-        <w:rPr>
-          <w:rFonts w:asciiTheme="majorBidi" w:hAnsiTheme="majorBidi" w:cstheme="majorBidi"/>
-        </w:rPr>
-        <w:t>) {</w:t>
-      </w:r>
-    </w:p>
-    <w:p>
-      <w:pPr>
-        <w:rPr>
-          <w:rFonts w:asciiTheme="majorBidi" w:hAnsiTheme="majorBidi" w:cstheme="majorBidi"/>
-        </w:rPr>
-      </w:pPr>
-      <w:r>
-        <w:rPr>
-          <w:rFonts w:asciiTheme="majorBidi" w:hAnsiTheme="majorBidi" w:cstheme="majorBidi"/>
-        </w:rPr>
-        <w:t xml:space="preserve">    </w:t>
-      </w:r>
-      <w:proofErr w:type="gramStart"/>
-      <w:r>
-        <w:rPr>
-          <w:rFonts w:asciiTheme="majorBidi" w:hAnsiTheme="majorBidi" w:cstheme="majorBidi"/>
-        </w:rPr>
-        <w:t>std::</w:t>
-      </w:r>
-      <w:proofErr w:type="gramEnd"/>
-      <w:r>
-        <w:rPr>
-          <w:rFonts w:asciiTheme="majorBidi" w:hAnsiTheme="majorBidi" w:cstheme="majorBidi"/>
-        </w:rPr>
-        <w:t>vector&lt;</w:t>
-      </w:r>
-      <w:proofErr w:type="gramStart"/>
-      <w:r>
-        <w:rPr>
-          <w:rFonts w:asciiTheme="majorBidi" w:hAnsiTheme="majorBidi" w:cstheme="majorBidi"/>
-        </w:rPr>
-        <w:t>std::</w:t>
-      </w:r>
-      <w:proofErr w:type="gramEnd"/>
-      <w:r>
-        <w:rPr>
-          <w:rFonts w:asciiTheme="majorBidi" w:hAnsiTheme="majorBidi" w:cstheme="majorBidi"/>
-        </w:rPr>
-        <w:t>vector&lt;double&gt;&gt; data = {</w:t>
-      </w:r>
-    </w:p>
-    <w:p>
-      <w:pPr>
-        <w:rPr>
-          <w:rFonts w:asciiTheme="majorBidi" w:hAnsiTheme="majorBidi" w:cstheme="majorBidi"/>
-        </w:rPr>
-      </w:pPr>
-      <w:r>
-        <w:rPr>
-          <w:rFonts w:asciiTheme="majorBidi" w:hAnsiTheme="majorBidi" w:cstheme="majorBidi"/>
-        </w:rPr>
-        <w:t xml:space="preserve">        {1.00, 0.81, </w:t>
-      </w:r>
-      <w:proofErr w:type="gramStart"/>
-      <w:r>
-        <w:rPr>
-          <w:rFonts w:asciiTheme="majorBidi" w:hAnsiTheme="majorBidi" w:cstheme="majorBidi"/>
-        </w:rPr>
-        <w:t>0.59},</w:t>
-      </w:r>
-      <w:proofErr w:type="gramEnd"/>
+        <w:t>int main() {</w:t>
+      </w:r>
+    </w:p>
+    <w:p>
+      <w:pPr>
+        <w:rPr>
+          <w:rFonts w:asciiTheme="majorBidi" w:hAnsiTheme="majorBidi" w:cstheme="majorBidi"/>
+        </w:rPr>
+      </w:pPr>
+      <w:r>
+        <w:rPr>
+          <w:rFonts w:asciiTheme="majorBidi" w:hAnsiTheme="majorBidi" w:cstheme="majorBidi"/>
+        </w:rPr>
+        <w:t xml:space="preserve">    std::vector&lt;std::vector&lt;double&gt;&gt; data = {</w:t>
+      </w:r>
+    </w:p>
+    <w:p>
+      <w:pPr>
+        <w:rPr>
+          <w:rFonts w:asciiTheme="majorBidi" w:hAnsiTheme="majorBidi" w:cstheme="majorBidi"/>
+        </w:rPr>
+      </w:pPr>
+      <w:r>
+        <w:rPr>
+          <w:rFonts w:asciiTheme="majorBidi" w:hAnsiTheme="majorBidi" w:cstheme="majorBidi"/>
+        </w:rPr>
+        <w:t xml:space="preserve">        {1.00, 0.81, 0.59},</w:t>
+      </w:r>
     </w:p>
     <w:p>
       <w:pPr>
@@ -1594,376 +1350,148 @@
         <w:rPr>
           <w:rFonts w:asciiTheme="majorBidi" w:hAnsiTheme="majorBidi" w:cstheme="majorBidi"/>
         </w:rPr>
-        <w:t xml:space="preserve">    </w:t>
-      </w:r>
-      <w:proofErr w:type="gramStart"/>
-      <w:r>
-        <w:rPr>
-          <w:rFonts w:asciiTheme="majorBidi" w:hAnsiTheme="majorBidi" w:cstheme="majorBidi"/>
-        </w:rPr>
-        <w:t>std::</w:t>
-      </w:r>
-      <w:proofErr w:type="gramEnd"/>
-      <w:r>
-        <w:rPr>
-          <w:rFonts w:asciiTheme="majorBidi" w:hAnsiTheme="majorBidi" w:cstheme="majorBidi"/>
-        </w:rPr>
-        <w:t>vector&lt;</w:t>
-      </w:r>
-      <w:proofErr w:type="gramStart"/>
-      <w:r>
-        <w:rPr>
-          <w:rFonts w:asciiTheme="majorBidi" w:hAnsiTheme="majorBidi" w:cstheme="majorBidi"/>
-        </w:rPr>
-        <w:t>std::</w:t>
-      </w:r>
-      <w:proofErr w:type="gramEnd"/>
-      <w:r>
-        <w:rPr>
-          <w:rFonts w:asciiTheme="majorBidi" w:hAnsiTheme="majorBidi" w:cstheme="majorBidi"/>
-        </w:rPr>
-        <w:t>string&gt; columns = {"it", "is", "done"</w:t>
-      </w:r>
-      <w:proofErr w:type="gramStart"/>
-      <w:r>
-        <w:rPr>
-          <w:rFonts w:asciiTheme="majorBidi" w:hAnsiTheme="majorBidi" w:cstheme="majorBidi"/>
-        </w:rPr>
-        <w:t>};</w:t>
-      </w:r>
-      <w:proofErr w:type="gramEnd"/>
-    </w:p>
-    <w:p>
-      <w:pPr>
-        <w:rPr>
-          <w:rFonts w:asciiTheme="majorBidi" w:hAnsiTheme="majorBidi" w:cstheme="majorBidi"/>
-        </w:rPr>
-      </w:pPr>
-      <w:r>
-        <w:rPr>
-          <w:rFonts w:asciiTheme="majorBidi" w:hAnsiTheme="majorBidi" w:cstheme="majorBidi"/>
-        </w:rPr>
-        <w:t xml:space="preserve">    </w:t>
-      </w:r>
-      <w:proofErr w:type="gramStart"/>
-      <w:r>
-        <w:rPr>
-          <w:rFonts w:asciiTheme="majorBidi" w:hAnsiTheme="majorBidi" w:cstheme="majorBidi"/>
-        </w:rPr>
-        <w:t>std::</w:t>
-      </w:r>
-      <w:proofErr w:type="gramEnd"/>
-      <w:r>
-        <w:rPr>
-          <w:rFonts w:asciiTheme="majorBidi" w:hAnsiTheme="majorBidi" w:cstheme="majorBidi"/>
-        </w:rPr>
-        <w:t>vector&lt;</w:t>
-      </w:r>
-      <w:proofErr w:type="gramStart"/>
-      <w:r>
-        <w:rPr>
-          <w:rFonts w:asciiTheme="majorBidi" w:hAnsiTheme="majorBidi" w:cstheme="majorBidi"/>
-        </w:rPr>
-        <w:t>std::</w:t>
-      </w:r>
-      <w:proofErr w:type="gramEnd"/>
-      <w:r>
-        <w:rPr>
-          <w:rFonts w:asciiTheme="majorBidi" w:hAnsiTheme="majorBidi" w:cstheme="majorBidi"/>
-        </w:rPr>
-        <w:t xml:space="preserve">string&gt; comments </w:t>
-      </w:r>
-      <w:proofErr w:type="gramStart"/>
-      <w:r>
-        <w:rPr>
-          <w:rFonts w:asciiTheme="majorBidi" w:hAnsiTheme="majorBidi" w:cstheme="majorBidi"/>
-        </w:rPr>
-        <w:t>= {"#</w:t>
-      </w:r>
-      <w:proofErr w:type="gramEnd"/>
-      <w:r>
-        <w:rPr>
-          <w:rFonts w:asciiTheme="majorBidi" w:hAnsiTheme="majorBidi" w:cstheme="majorBidi"/>
-        </w:rPr>
-        <w:t xml:space="preserve"> sample header"</w:t>
-      </w:r>
-      <w:proofErr w:type="gramStart"/>
-      <w:r>
-        <w:rPr>
-          <w:rFonts w:asciiTheme="majorBidi" w:hAnsiTheme="majorBidi" w:cstheme="majorBidi"/>
-        </w:rPr>
-        <w:t>, "#</w:t>
-      </w:r>
-      <w:proofErr w:type="gramEnd"/>
-      <w:r>
-        <w:rPr>
-          <w:rFonts w:asciiTheme="majorBidi" w:hAnsiTheme="majorBidi" w:cstheme="majorBidi"/>
-        </w:rPr>
-        <w:t xml:space="preserve"> another note"</w:t>
-      </w:r>
-      <w:proofErr w:type="gramStart"/>
-      <w:r>
-        <w:rPr>
-          <w:rFonts w:asciiTheme="majorBidi" w:hAnsiTheme="majorBidi" w:cstheme="majorBidi"/>
-        </w:rPr>
-        <w:t>};</w:t>
-      </w:r>
-      <w:proofErr w:type="gramEnd"/>
-    </w:p>
-    <w:p>
-      <w:pPr>
-        <w:rPr>
-          <w:rFonts w:asciiTheme="majorBidi" w:hAnsiTheme="majorBidi" w:cstheme="majorBidi"/>
-        </w:rPr>
-      </w:pPr>
-    </w:p>
-    <w:p>
-      <w:pPr>
-        <w:rPr>
-          <w:rFonts w:asciiTheme="majorBidi" w:hAnsiTheme="majorBidi" w:cstheme="majorBidi"/>
-        </w:rPr>
-      </w:pPr>
-      <w:r>
-        <w:rPr>
-          <w:rFonts w:asciiTheme="majorBidi" w:hAnsiTheme="majorBidi" w:cstheme="majorBidi"/>
-        </w:rPr>
-        <w:t xml:space="preserve">    FileManager </w:t>
-      </w:r>
-      <w:proofErr w:type="spellStart"/>
-      <w:proofErr w:type="gramStart"/>
-      <w:r>
-        <w:rPr>
-          <w:rFonts w:asciiTheme="majorBidi" w:hAnsiTheme="majorBidi" w:cstheme="majorBidi"/>
-        </w:rPr>
-        <w:t>fm</w:t>
-      </w:r>
-      <w:proofErr w:type="spellEnd"/>
-      <w:r>
-        <w:rPr>
-          <w:rFonts w:asciiTheme="majorBidi" w:hAnsiTheme="majorBidi" w:cstheme="majorBidi"/>
-        </w:rPr>
-        <w:t>;</w:t>
-      </w:r>
-      <w:proofErr w:type="gramEnd"/>
-    </w:p>
-    <w:p>
-      <w:pPr>
-        <w:rPr>
-          <w:rFonts w:asciiTheme="majorBidi" w:hAnsiTheme="majorBidi" w:cstheme="majorBidi"/>
-        </w:rPr>
-      </w:pPr>
-      <w:r>
-        <w:rPr>
-          <w:rFonts w:asciiTheme="majorBidi" w:hAnsiTheme="majorBidi" w:cstheme="majorBidi"/>
-        </w:rPr>
-        <w:t xml:space="preserve">    </w:t>
-      </w:r>
-      <w:proofErr w:type="spellStart"/>
-      <w:proofErr w:type="gramStart"/>
-      <w:r>
-        <w:rPr>
-          <w:rFonts w:asciiTheme="majorBidi" w:hAnsiTheme="majorBidi" w:cstheme="majorBidi"/>
-        </w:rPr>
-        <w:t>fm.export</w:t>
-      </w:r>
-      <w:proofErr w:type="gramEnd"/>
-      <w:r>
-        <w:rPr>
-          <w:rFonts w:asciiTheme="majorBidi" w:hAnsiTheme="majorBidi" w:cstheme="majorBidi"/>
-        </w:rPr>
-        <w:t>_</w:t>
-      </w:r>
-      <w:proofErr w:type="gramStart"/>
-      <w:r>
-        <w:rPr>
-          <w:rFonts w:asciiTheme="majorBidi" w:hAnsiTheme="majorBidi" w:cstheme="majorBidi"/>
-        </w:rPr>
-        <w:t>func</w:t>
-      </w:r>
-      <w:proofErr w:type="spellEnd"/>
-      <w:r>
-        <w:rPr>
-          <w:rFonts w:asciiTheme="majorBidi" w:hAnsiTheme="majorBidi" w:cstheme="majorBidi"/>
-        </w:rPr>
-        <w:t>(</w:t>
-      </w:r>
-      <w:proofErr w:type="gramEnd"/>
-      <w:r>
-        <w:rPr>
-          <w:rFonts w:asciiTheme="majorBidi" w:hAnsiTheme="majorBidi" w:cstheme="majorBidi"/>
-        </w:rPr>
-        <w:t>"trial.csv", data, columns, comments</w:t>
-      </w:r>
-      <w:proofErr w:type="gramStart"/>
-      <w:r>
-        <w:rPr>
-          <w:rFonts w:asciiTheme="majorBidi" w:hAnsiTheme="majorBidi" w:cstheme="majorBidi"/>
-        </w:rPr>
-        <w:t>);</w:t>
-      </w:r>
-      <w:proofErr w:type="gramEnd"/>
-    </w:p>
-    <w:p>
-      <w:pPr>
-        <w:rPr>
-          <w:rFonts w:asciiTheme="majorBidi" w:hAnsiTheme="majorBidi" w:cstheme="majorBidi"/>
-        </w:rPr>
-      </w:pPr>
-    </w:p>
-    <w:p>
-      <w:pPr>
-        <w:rPr>
-          <w:rFonts w:asciiTheme="majorBidi" w:hAnsiTheme="majorBidi" w:cstheme="majorBidi"/>
-        </w:rPr>
-      </w:pPr>
-      <w:r>
-        <w:rPr>
-          <w:rFonts w:asciiTheme="majorBidi" w:hAnsiTheme="majorBidi" w:cstheme="majorBidi"/>
-        </w:rPr>
-        <w:t xml:space="preserve">    </w:t>
-      </w:r>
-      <w:proofErr w:type="gramStart"/>
-      <w:r>
-        <w:rPr>
-          <w:rFonts w:asciiTheme="majorBidi" w:hAnsiTheme="majorBidi" w:cstheme="majorBidi"/>
-        </w:rPr>
-        <w:t>std::</w:t>
-      </w:r>
-      <w:proofErr w:type="gramEnd"/>
-      <w:r>
-        <w:rPr>
-          <w:rFonts w:asciiTheme="majorBidi" w:hAnsiTheme="majorBidi" w:cstheme="majorBidi"/>
-        </w:rPr>
-        <w:t>vector&lt;</w:t>
-      </w:r>
-      <w:proofErr w:type="gramStart"/>
-      <w:r>
-        <w:rPr>
-          <w:rFonts w:asciiTheme="majorBidi" w:hAnsiTheme="majorBidi" w:cstheme="majorBidi"/>
-        </w:rPr>
-        <w:t>std::</w:t>
-      </w:r>
-      <w:proofErr w:type="gramEnd"/>
-      <w:r>
-        <w:rPr>
-          <w:rFonts w:asciiTheme="majorBidi" w:hAnsiTheme="majorBidi" w:cstheme="majorBidi"/>
-        </w:rPr>
-        <w:t xml:space="preserve">vector&lt;double&gt;&gt; </w:t>
-      </w:r>
-      <w:proofErr w:type="gramStart"/>
-      <w:r>
-        <w:rPr>
-          <w:rFonts w:asciiTheme="majorBidi" w:hAnsiTheme="majorBidi" w:cstheme="majorBidi"/>
-        </w:rPr>
-        <w:t>data2;</w:t>
-      </w:r>
-      <w:proofErr w:type="gramEnd"/>
-    </w:p>
-    <w:p>
-      <w:pPr>
-        <w:rPr>
-          <w:rFonts w:asciiTheme="majorBidi" w:hAnsiTheme="majorBidi" w:cstheme="majorBidi"/>
-        </w:rPr>
-      </w:pPr>
-      <w:r>
-        <w:rPr>
-          <w:rFonts w:asciiTheme="majorBidi" w:hAnsiTheme="majorBidi" w:cstheme="majorBidi"/>
-        </w:rPr>
-        <w:t xml:space="preserve">    </w:t>
-      </w:r>
-      <w:proofErr w:type="gramStart"/>
-      <w:r>
-        <w:rPr>
-          <w:rFonts w:asciiTheme="majorBidi" w:hAnsiTheme="majorBidi" w:cstheme="majorBidi"/>
-        </w:rPr>
-        <w:t>std::</w:t>
-      </w:r>
-      <w:proofErr w:type="gramEnd"/>
-      <w:r>
-        <w:rPr>
-          <w:rFonts w:asciiTheme="majorBidi" w:hAnsiTheme="majorBidi" w:cstheme="majorBidi"/>
-        </w:rPr>
-        <w:t>vector&lt;</w:t>
-      </w:r>
-      <w:proofErr w:type="gramStart"/>
-      <w:r>
-        <w:rPr>
-          <w:rFonts w:asciiTheme="majorBidi" w:hAnsiTheme="majorBidi" w:cstheme="majorBidi"/>
-        </w:rPr>
-        <w:t>std::</w:t>
-      </w:r>
-      <w:proofErr w:type="gramEnd"/>
-      <w:r>
-        <w:rPr>
-          <w:rFonts w:asciiTheme="majorBidi" w:hAnsiTheme="majorBidi" w:cstheme="majorBidi"/>
-        </w:rPr>
-        <w:t xml:space="preserve">string&gt; columns2, </w:t>
-      </w:r>
-      <w:proofErr w:type="gramStart"/>
-      <w:r>
-        <w:rPr>
-          <w:rFonts w:asciiTheme="majorBidi" w:hAnsiTheme="majorBidi" w:cstheme="majorBidi"/>
-        </w:rPr>
-        <w:t>comments2;</w:t>
-      </w:r>
-      <w:proofErr w:type="gramEnd"/>
-    </w:p>
-    <w:p>
-      <w:pPr>
-        <w:rPr>
-          <w:rFonts w:asciiTheme="majorBidi" w:hAnsiTheme="majorBidi" w:cstheme="majorBidi"/>
-        </w:rPr>
-      </w:pPr>
-      <w:r>
-        <w:rPr>
-          <w:rFonts w:asciiTheme="majorBidi" w:hAnsiTheme="majorBidi" w:cstheme="majorBidi"/>
-        </w:rPr>
-        <w:t xml:space="preserve">    bool ok = </w:t>
-      </w:r>
-      <w:proofErr w:type="spellStart"/>
-      <w:proofErr w:type="gramStart"/>
-      <w:r>
-        <w:rPr>
-          <w:rFonts w:asciiTheme="majorBidi" w:hAnsiTheme="majorBidi" w:cstheme="majorBidi"/>
-        </w:rPr>
-        <w:t>fm.import</w:t>
-      </w:r>
-      <w:proofErr w:type="gramEnd"/>
-      <w:r>
-        <w:rPr>
-          <w:rFonts w:asciiTheme="majorBidi" w:hAnsiTheme="majorBidi" w:cstheme="majorBidi"/>
-        </w:rPr>
-        <w:t>_</w:t>
-      </w:r>
-      <w:proofErr w:type="gramStart"/>
-      <w:r>
-        <w:rPr>
-          <w:rFonts w:asciiTheme="majorBidi" w:hAnsiTheme="majorBidi" w:cstheme="majorBidi"/>
-        </w:rPr>
-        <w:t>func</w:t>
-      </w:r>
-      <w:proofErr w:type="spellEnd"/>
-      <w:r>
-        <w:rPr>
-          <w:rFonts w:asciiTheme="majorBidi" w:hAnsiTheme="majorBidi" w:cstheme="majorBidi"/>
-        </w:rPr>
-        <w:t>(</w:t>
-      </w:r>
-      <w:proofErr w:type="gramEnd"/>
-      <w:r>
-        <w:rPr>
-          <w:rFonts w:asciiTheme="majorBidi" w:hAnsiTheme="majorBidi" w:cstheme="majorBidi"/>
-        </w:rPr>
-        <w:t>"trial.csv", data2, columns2, comments2</w:t>
-      </w:r>
-      <w:proofErr w:type="gramStart"/>
-      <w:r>
-        <w:rPr>
-          <w:rFonts w:asciiTheme="majorBidi" w:hAnsiTheme="majorBidi" w:cstheme="majorBidi"/>
-        </w:rPr>
-        <w:t>);</w:t>
-      </w:r>
-      <w:proofErr w:type="gramEnd"/>
+        <w:t xml:space="preserve">    std::vector&lt;std::string&gt; columns = {"it", "is", "done"};</w:t>
+      </w:r>
+    </w:p>
+    <w:p>
+      <w:pPr>
+        <w:rPr>
+          <w:rFonts w:asciiTheme="majorBidi" w:hAnsiTheme="majorBidi" w:cstheme="majorBidi"/>
+        </w:rPr>
+      </w:pPr>
+      <w:r>
+        <w:rPr>
+          <w:rFonts w:asciiTheme="majorBidi" w:hAnsiTheme="majorBidi" w:cstheme="majorBidi"/>
+        </w:rPr>
+        <w:t xml:space="preserve">    std::vector&lt;std::string&gt; comments = {"# sample header", "# another note"};</w:t>
+      </w:r>
+    </w:p>
+    <w:p>
+      <w:pPr>
+        <w:rPr>
+          <w:rFonts w:asciiTheme="majorBidi" w:hAnsiTheme="majorBidi" w:cstheme="majorBidi"/>
+        </w:rPr>
+      </w:pPr>
+    </w:p>
+    <w:p>
+      <w:pPr>
+        <w:rPr>
+          <w:rFonts w:asciiTheme="majorBidi" w:hAnsiTheme="majorBidi" w:cstheme="majorBidi"/>
+        </w:rPr>
+      </w:pPr>
+      <w:r>
+        <w:rPr>
+          <w:rFonts w:asciiTheme="majorBidi" w:hAnsiTheme="majorBidi" w:cstheme="majorBidi"/>
+        </w:rPr>
+        <w:t xml:space="preserve">    FileManager fm;</w:t>
+      </w:r>
+    </w:p>
+    <w:p>
+      <w:pPr>
+        <w:rPr>
+          <w:rFonts w:asciiTheme="majorBidi" w:hAnsiTheme="majorBidi" w:cstheme="majorBidi"/>
+        </w:rPr>
+      </w:pPr>
+      <w:r>
+        <w:rPr>
+          <w:rFonts w:asciiTheme="majorBidi" w:hAnsiTheme="majorBidi" w:cstheme="majorBidi"/>
+        </w:rPr>
+        <w:t xml:space="preserve">    fm.export</w:t>
+      </w:r>
+      <w:r>
+        <w:rPr>
+          <w:rFonts w:asciiTheme="majorBidi" w:hAnsiTheme="majorBidi" w:cstheme="majorBidi"/>
+        </w:rPr>
+        <w:t>F</w:t>
+      </w:r>
+      <w:r>
+        <w:rPr>
+          <w:rFonts w:asciiTheme="majorBidi" w:hAnsiTheme="majorBidi" w:cstheme="majorBidi"/>
+        </w:rPr>
+        <w:t>unc("trial.csv", data, columns, comments);</w:t>
+      </w:r>
+    </w:p>
+    <w:p>
+      <w:pPr>
+        <w:rPr>
+          <w:rFonts w:asciiTheme="majorBidi" w:hAnsiTheme="majorBidi" w:cstheme="majorBidi"/>
+        </w:rPr>
+      </w:pPr>
+    </w:p>
+    <w:p>
+      <w:pPr>
+        <w:rPr>
+          <w:rFonts w:asciiTheme="majorBidi" w:hAnsiTheme="majorBidi" w:cstheme="majorBidi"/>
+        </w:rPr>
+      </w:pPr>
+      <w:r>
+        <w:rPr>
+          <w:rFonts w:asciiTheme="majorBidi" w:hAnsiTheme="majorBidi" w:cstheme="majorBidi"/>
+        </w:rPr>
+        <w:t xml:space="preserve">    std::vector&lt;std::vector&lt;double&gt;&gt; data2;</w:t>
+      </w:r>
+    </w:p>
+    <w:p>
+      <w:pPr>
+        <w:rPr>
+          <w:rFonts w:asciiTheme="majorBidi" w:hAnsiTheme="majorBidi" w:cstheme="majorBidi"/>
+        </w:rPr>
+      </w:pPr>
+      <w:r>
+        <w:rPr>
+          <w:rFonts w:asciiTheme="majorBidi" w:hAnsiTheme="majorBidi" w:cstheme="majorBidi"/>
+        </w:rPr>
+        <w:t xml:space="preserve">    std::vector&lt;std::string&gt; columns2, comments2;</w:t>
+      </w:r>
+    </w:p>
+    <w:p>
+      <w:pPr>
+        <w:rPr>
+          <w:rFonts w:asciiTheme="majorBidi" w:hAnsiTheme="majorBidi" w:cstheme="majorBidi"/>
+        </w:rPr>
+      </w:pPr>
+      <w:r>
+        <w:rPr>
+          <w:rFonts w:asciiTheme="majorBidi" w:hAnsiTheme="majorBidi" w:cstheme="majorBidi"/>
+        </w:rPr>
+        <w:t xml:space="preserve">    bool </w:t>
+      </w:r>
+      <w:r>
+        <w:rPr>
+          <w:rFonts w:asciiTheme="majorBidi" w:hAnsiTheme="majorBidi" w:cstheme="majorBidi"/>
+        </w:rPr>
+        <w:t>done</w:t>
+      </w:r>
+      <w:r>
+        <w:rPr>
+          <w:rFonts w:asciiTheme="majorBidi" w:hAnsiTheme="majorBidi" w:cstheme="majorBidi"/>
+        </w:rPr>
+        <w:t xml:space="preserve"> = fm.</w:t>
+      </w:r>
+      <w:r>
+        <w:rPr>
+          <w:rFonts w:asciiTheme="majorBidi" w:hAnsiTheme="majorBidi" w:cstheme="majorBidi"/>
+        </w:rPr>
+        <w:t>i</w:t>
+      </w:r>
+      <w:r>
+        <w:rPr>
+          <w:rFonts w:asciiTheme="majorBidi" w:hAnsiTheme="majorBidi" w:cstheme="majorBidi"/>
+        </w:rPr>
+        <w:t>mport</w:t>
+      </w:r>
+      <w:r>
+        <w:rPr>
+          <w:rFonts w:asciiTheme="majorBidi" w:hAnsiTheme="majorBidi" w:cstheme="majorBidi"/>
+        </w:rPr>
+        <w:t>F</w:t>
+      </w:r>
+      <w:r>
+        <w:rPr>
+          <w:rFonts w:asciiTheme="majorBidi" w:hAnsiTheme="majorBidi" w:cstheme="majorBidi"/>
+        </w:rPr>
+        <w:t>unc("trial.csv", data2, columns2, comments2);</w:t>
+      </w:r>
     </w:p>
     <w:p>
       <w:pPr>
@@ -1995,115 +1523,21 @@
         <w:rPr>
           <w:rFonts w:asciiTheme="majorBidi" w:hAnsiTheme="majorBidi" w:cstheme="majorBidi"/>
         </w:rPr>
-        <w:t xml:space="preserve">    </w:t>
-      </w:r>
-      <w:proofErr w:type="spellStart"/>
-      <w:r>
-        <w:rPr>
-          <w:rFonts w:asciiTheme="majorBidi" w:hAnsiTheme="majorBidi" w:cstheme="majorBidi"/>
-        </w:rPr>
-        <w:t>unordered_map</w:t>
-      </w:r>
-      <w:proofErr w:type="spellEnd"/>
-      <w:r>
-        <w:rPr>
-          <w:rFonts w:asciiTheme="majorBidi" w:hAnsiTheme="majorBidi" w:cstheme="majorBidi"/>
-        </w:rPr>
-        <w:t xml:space="preserve">&lt;string, </w:t>
-      </w:r>
-      <w:proofErr w:type="gramStart"/>
-      <w:r>
-        <w:rPr>
-          <w:rFonts w:asciiTheme="majorBidi" w:hAnsiTheme="majorBidi" w:cstheme="majorBidi"/>
-        </w:rPr>
-        <w:t>std::</w:t>
-      </w:r>
-      <w:proofErr w:type="gramEnd"/>
-      <w:r>
-        <w:rPr>
-          <w:rFonts w:asciiTheme="majorBidi" w:hAnsiTheme="majorBidi" w:cstheme="majorBidi"/>
-        </w:rPr>
-        <w:t xml:space="preserve">variant&lt;int, double, </w:t>
-      </w:r>
-      <w:proofErr w:type="gramStart"/>
-      <w:r>
-        <w:rPr>
-          <w:rFonts w:asciiTheme="majorBidi" w:hAnsiTheme="majorBidi" w:cstheme="majorBidi"/>
-        </w:rPr>
-        <w:t>std::</w:t>
-      </w:r>
-      <w:proofErr w:type="gramEnd"/>
-      <w:r>
-        <w:rPr>
-          <w:rFonts w:asciiTheme="majorBidi" w:hAnsiTheme="majorBidi" w:cstheme="majorBidi"/>
-        </w:rPr>
-        <w:t xml:space="preserve">string&gt;&gt; </w:t>
-      </w:r>
-      <w:proofErr w:type="gramStart"/>
-      <w:r>
-        <w:rPr>
-          <w:rFonts w:asciiTheme="majorBidi" w:hAnsiTheme="majorBidi" w:cstheme="majorBidi"/>
-        </w:rPr>
-        <w:t>extracted;</w:t>
-      </w:r>
-      <w:proofErr w:type="gramEnd"/>
-    </w:p>
-    <w:p>
-      <w:pPr>
-        <w:rPr>
-          <w:rFonts w:asciiTheme="majorBidi" w:hAnsiTheme="majorBidi" w:cstheme="majorBidi"/>
-        </w:rPr>
-      </w:pPr>
-      <w:r>
-        <w:rPr>
-          <w:rFonts w:asciiTheme="majorBidi" w:hAnsiTheme="majorBidi" w:cstheme="majorBidi"/>
-        </w:rPr>
-        <w:t xml:space="preserve">    bool extraction = </w:t>
-      </w:r>
-      <w:proofErr w:type="spellStart"/>
-      <w:proofErr w:type="gramStart"/>
-      <w:r>
-        <w:rPr>
-          <w:rFonts w:asciiTheme="majorBidi" w:hAnsiTheme="majorBidi" w:cstheme="majorBidi"/>
-        </w:rPr>
-        <w:t>filem.comment</w:t>
-      </w:r>
-      <w:proofErr w:type="gramEnd"/>
-      <w:r>
-        <w:rPr>
-          <w:rFonts w:asciiTheme="majorBidi" w:hAnsiTheme="majorBidi" w:cstheme="majorBidi"/>
-        </w:rPr>
-        <w:t>_</w:t>
-      </w:r>
-      <w:proofErr w:type="gramStart"/>
-      <w:r>
-        <w:rPr>
-          <w:rFonts w:asciiTheme="majorBidi" w:hAnsiTheme="majorBidi" w:cstheme="majorBidi"/>
-        </w:rPr>
-        <w:t>extraction</w:t>
-      </w:r>
-      <w:proofErr w:type="spellEnd"/>
-      <w:r>
-        <w:rPr>
-          <w:rFonts w:asciiTheme="majorBidi" w:hAnsiTheme="majorBidi" w:cstheme="majorBidi"/>
-        </w:rPr>
-        <w:t>(</w:t>
-      </w:r>
-      <w:proofErr w:type="gramEnd"/>
-      <w:r>
-        <w:rPr>
-          <w:rFonts w:asciiTheme="majorBidi" w:hAnsiTheme="majorBidi" w:cstheme="majorBidi"/>
-        </w:rPr>
-        <w:t>comments2, extracted</w:t>
-      </w:r>
-      <w:proofErr w:type="gramStart"/>
-      <w:r>
-        <w:rPr>
-          <w:rFonts w:asciiTheme="majorBidi" w:hAnsiTheme="majorBidi" w:cstheme="majorBidi"/>
-        </w:rPr>
-        <w:t>);</w:t>
-      </w:r>
-      <w:proofErr w:type="gramEnd"/>
+        <w:t>    unordered_map&lt;string, std::variant&lt;int, double, std::string&gt;&gt; extracted;</w:t>
+      </w:r>
+    </w:p>
+    <w:p>
+      <w:pPr>
+        <w:rPr>
+          <w:rFonts w:asciiTheme="majorBidi" w:hAnsiTheme="majorBidi" w:cstheme="majorBidi"/>
+        </w:rPr>
+      </w:pPr>
+      <w:r>
+        <w:rPr>
+          <w:rFonts w:asciiTheme="majorBidi" w:hAnsiTheme="majorBidi" w:cstheme="majorBidi"/>
+        </w:rPr>
+        <w:t>    bool extraction = filem.comment_extraction(comments2, extracted);</w:t>
+      </w:r>
     </w:p>
     <w:p>
       <w:pPr>
@@ -2165,463 +1599,162 @@
           <w:rFonts w:asciiTheme="majorBidi" w:hAnsiTheme="majorBidi" w:cstheme="majorBidi"/>
         </w:rPr>
       </w:pPr>
-      <w:proofErr w:type="gramStart"/>
-      <w:r>
-        <w:rPr>
-          <w:rFonts w:asciiTheme="majorBidi" w:hAnsiTheme="majorBidi" w:cstheme="majorBidi"/>
-        </w:rPr>
-        <w:t>Writes</w:t>
-      </w:r>
-      <w:proofErr w:type="gramEnd"/>
-      <w:r>
-        <w:rPr>
-          <w:rFonts w:asciiTheme="majorBidi" w:hAnsiTheme="majorBidi" w:cstheme="majorBidi"/>
-        </w:rPr>
-        <w:t xml:space="preserve"> comments, then header, then data rows into filename.</w:t>
-      </w:r>
-    </w:p>
-    <w:p>
-      <w:pPr>
-        <w:rPr>
-          <w:rFonts w:asciiTheme="majorBidi" w:hAnsiTheme="majorBidi" w:cstheme="majorBidi"/>
-        </w:rPr>
-      </w:pPr>
-      <w:proofErr w:type="spellStart"/>
-      <w:r>
-        <w:rPr>
-          <w:rFonts w:asciiTheme="majorBidi" w:hAnsiTheme="majorBidi" w:cstheme="majorBidi"/>
-        </w:rPr>
-        <w:t>export_func</w:t>
-      </w:r>
-      <w:proofErr w:type="spellEnd"/>
-    </w:p>
-    <w:p>
-      <w:pPr>
-        <w:rPr>
-          <w:rFonts w:asciiTheme="majorBidi" w:hAnsiTheme="majorBidi" w:cstheme="majorBidi"/>
-        </w:rPr>
-      </w:pPr>
-      <w:r>
-        <w:rPr>
-          <w:rFonts w:asciiTheme="majorBidi" w:hAnsiTheme="majorBidi" w:cstheme="majorBidi"/>
-        </w:rPr>
-        <w:t xml:space="preserve">void </w:t>
-      </w:r>
-      <w:proofErr w:type="spellStart"/>
-      <w:r>
-        <w:rPr>
-          <w:rFonts w:asciiTheme="majorBidi" w:hAnsiTheme="majorBidi" w:cstheme="majorBidi"/>
-        </w:rPr>
-        <w:t>export_</w:t>
-      </w:r>
-      <w:proofErr w:type="gramStart"/>
-      <w:r>
-        <w:rPr>
-          <w:rFonts w:asciiTheme="majorBidi" w:hAnsiTheme="majorBidi" w:cstheme="majorBidi"/>
-        </w:rPr>
-        <w:t>func</w:t>
-      </w:r>
-      <w:proofErr w:type="spellEnd"/>
-      <w:r>
-        <w:rPr>
-          <w:rFonts w:asciiTheme="majorBidi" w:hAnsiTheme="majorBidi" w:cstheme="majorBidi"/>
-        </w:rPr>
-        <w:t>(</w:t>
-      </w:r>
-      <w:proofErr w:type="gramEnd"/>
-    </w:p>
-    <w:p>
-      <w:pPr>
-        <w:rPr>
-          <w:rFonts w:asciiTheme="majorBidi" w:hAnsiTheme="majorBidi" w:cstheme="majorBidi"/>
-        </w:rPr>
-      </w:pPr>
-      <w:r>
-        <w:rPr>
-          <w:rFonts w:asciiTheme="majorBidi" w:hAnsiTheme="majorBidi" w:cstheme="majorBidi"/>
-        </w:rPr>
-        <w:t xml:space="preserve">  </w:t>
-      </w:r>
-      <w:proofErr w:type="gramStart"/>
-      <w:r>
-        <w:rPr>
-          <w:rFonts w:asciiTheme="majorBidi" w:hAnsiTheme="majorBidi" w:cstheme="majorBidi"/>
-        </w:rPr>
-        <w:t>std::</w:t>
-      </w:r>
-      <w:proofErr w:type="gramEnd"/>
-      <w:r>
-        <w:rPr>
-          <w:rFonts w:asciiTheme="majorBidi" w:hAnsiTheme="majorBidi" w:cstheme="majorBidi"/>
-        </w:rPr>
-        <w:t>string filename,</w:t>
-      </w:r>
-    </w:p>
-    <w:p>
-      <w:pPr>
-        <w:rPr>
-          <w:rFonts w:asciiTheme="majorBidi" w:hAnsiTheme="majorBidi" w:cstheme="majorBidi"/>
-        </w:rPr>
-      </w:pPr>
-      <w:r>
-        <w:rPr>
-          <w:rFonts w:asciiTheme="majorBidi" w:hAnsiTheme="majorBidi" w:cstheme="majorBidi"/>
-        </w:rPr>
-        <w:t xml:space="preserve">  </w:t>
-      </w:r>
-      <w:proofErr w:type="gramStart"/>
-      <w:r>
-        <w:rPr>
-          <w:rFonts w:asciiTheme="majorBidi" w:hAnsiTheme="majorBidi" w:cstheme="majorBidi"/>
-        </w:rPr>
-        <w:t>std::</w:t>
-      </w:r>
-      <w:proofErr w:type="gramEnd"/>
-      <w:r>
-        <w:rPr>
-          <w:rFonts w:asciiTheme="majorBidi" w:hAnsiTheme="majorBidi" w:cstheme="majorBidi"/>
-        </w:rPr>
-        <w:t>vector&lt;</w:t>
-      </w:r>
-      <w:proofErr w:type="gramStart"/>
-      <w:r>
-        <w:rPr>
-          <w:rFonts w:asciiTheme="majorBidi" w:hAnsiTheme="majorBidi" w:cstheme="majorBidi"/>
-        </w:rPr>
-        <w:t>std::</w:t>
-      </w:r>
-      <w:proofErr w:type="gramEnd"/>
-      <w:r>
-        <w:rPr>
-          <w:rFonts w:asciiTheme="majorBidi" w:hAnsiTheme="majorBidi" w:cstheme="majorBidi"/>
-        </w:rPr>
-        <w:t>vector&lt;double&gt;&gt;&amp; data,</w:t>
-      </w:r>
-    </w:p>
-    <w:p>
-      <w:pPr>
-        <w:rPr>
-          <w:rFonts w:asciiTheme="majorBidi" w:hAnsiTheme="majorBidi" w:cstheme="majorBidi"/>
-        </w:rPr>
-      </w:pPr>
-      <w:r>
-        <w:rPr>
-          <w:rFonts w:asciiTheme="majorBidi" w:hAnsiTheme="majorBidi" w:cstheme="majorBidi"/>
-        </w:rPr>
-        <w:t xml:space="preserve">  </w:t>
-      </w:r>
-      <w:proofErr w:type="gramStart"/>
-      <w:r>
-        <w:rPr>
-          <w:rFonts w:asciiTheme="majorBidi" w:hAnsiTheme="majorBidi" w:cstheme="majorBidi"/>
-        </w:rPr>
-        <w:t>std::</w:t>
-      </w:r>
-      <w:proofErr w:type="gramEnd"/>
-      <w:r>
-        <w:rPr>
-          <w:rFonts w:asciiTheme="majorBidi" w:hAnsiTheme="majorBidi" w:cstheme="majorBidi"/>
-        </w:rPr>
-        <w:t>vector&lt;</w:t>
-      </w:r>
-      <w:proofErr w:type="gramStart"/>
-      <w:r>
-        <w:rPr>
-          <w:rFonts w:asciiTheme="majorBidi" w:hAnsiTheme="majorBidi" w:cstheme="majorBidi"/>
-        </w:rPr>
-        <w:t>std::</w:t>
-      </w:r>
-      <w:proofErr w:type="gramEnd"/>
-      <w:r>
-        <w:rPr>
-          <w:rFonts w:asciiTheme="majorBidi" w:hAnsiTheme="majorBidi" w:cstheme="majorBidi"/>
-        </w:rPr>
-        <w:t>string&gt; columns,</w:t>
-      </w:r>
-    </w:p>
-    <w:p>
-      <w:pPr>
-        <w:rPr>
-          <w:rFonts w:asciiTheme="majorBidi" w:hAnsiTheme="majorBidi" w:cstheme="majorBidi"/>
-        </w:rPr>
-      </w:pPr>
-      <w:r>
-        <w:rPr>
-          <w:rFonts w:asciiTheme="majorBidi" w:hAnsiTheme="majorBidi" w:cstheme="majorBidi"/>
-        </w:rPr>
-        <w:t xml:space="preserve">  </w:t>
-      </w:r>
-      <w:proofErr w:type="gramStart"/>
-      <w:r>
-        <w:rPr>
-          <w:rFonts w:asciiTheme="majorBidi" w:hAnsiTheme="majorBidi" w:cstheme="majorBidi"/>
-        </w:rPr>
-        <w:t>std::</w:t>
-      </w:r>
-      <w:proofErr w:type="gramEnd"/>
-      <w:r>
-        <w:rPr>
-          <w:rFonts w:asciiTheme="majorBidi" w:hAnsiTheme="majorBidi" w:cstheme="majorBidi"/>
-        </w:rPr>
-        <w:t>vector&lt;</w:t>
-      </w:r>
-      <w:proofErr w:type="gramStart"/>
-      <w:r>
-        <w:rPr>
-          <w:rFonts w:asciiTheme="majorBidi" w:hAnsiTheme="majorBidi" w:cstheme="majorBidi"/>
-        </w:rPr>
-        <w:t>std::</w:t>
-      </w:r>
-      <w:proofErr w:type="gramEnd"/>
-      <w:r>
-        <w:rPr>
-          <w:rFonts w:asciiTheme="majorBidi" w:hAnsiTheme="majorBidi" w:cstheme="majorBidi"/>
-        </w:rPr>
-        <w:t>string&gt; comments</w:t>
-      </w:r>
-      <w:proofErr w:type="gramStart"/>
-      <w:r>
-        <w:rPr>
-          <w:rFonts w:asciiTheme="majorBidi" w:hAnsiTheme="majorBidi" w:cstheme="majorBidi"/>
-        </w:rPr>
-        <w:t>);</w:t>
-      </w:r>
-      <w:proofErr w:type="gramEnd"/>
-    </w:p>
-    <w:p>
-      <w:pPr>
-        <w:rPr>
-          <w:rFonts w:asciiTheme="majorBidi" w:hAnsiTheme="majorBidi" w:cstheme="majorBidi"/>
-        </w:rPr>
-      </w:pPr>
-    </w:p>
-    <w:p>
-      <w:pPr>
-        <w:rPr>
-          <w:rFonts w:asciiTheme="majorBidi" w:hAnsiTheme="majorBidi" w:cstheme="majorBidi"/>
-        </w:rPr>
-      </w:pPr>
-      <w:r>
-        <w:rPr>
-          <w:rFonts w:asciiTheme="majorBidi" w:hAnsiTheme="majorBidi" w:cstheme="majorBidi"/>
-        </w:rPr>
-        <w:t>Parses filename into comments, columns, and data. Returns true on success.</w:t>
-      </w:r>
-    </w:p>
-    <w:p>
-      <w:pPr>
-        <w:rPr>
-          <w:rFonts w:asciiTheme="majorBidi" w:hAnsiTheme="majorBidi" w:cstheme="majorBidi"/>
-        </w:rPr>
-      </w:pPr>
-      <w:proofErr w:type="spellStart"/>
-      <w:r>
-        <w:rPr>
-          <w:rFonts w:asciiTheme="majorBidi" w:hAnsiTheme="majorBidi" w:cstheme="majorBidi"/>
-        </w:rPr>
-        <w:t>import_func</w:t>
-      </w:r>
-      <w:proofErr w:type="spellEnd"/>
-    </w:p>
-    <w:p>
-      <w:pPr>
-        <w:rPr>
-          <w:rFonts w:asciiTheme="majorBidi" w:hAnsiTheme="majorBidi" w:cstheme="majorBidi"/>
-        </w:rPr>
-      </w:pPr>
-      <w:r>
-        <w:rPr>
-          <w:rFonts w:asciiTheme="majorBidi" w:hAnsiTheme="majorBidi" w:cstheme="majorBidi"/>
-        </w:rPr>
-        <w:t xml:space="preserve">bool </w:t>
-      </w:r>
-      <w:proofErr w:type="spellStart"/>
-      <w:r>
-        <w:rPr>
-          <w:rFonts w:asciiTheme="majorBidi" w:hAnsiTheme="majorBidi" w:cstheme="majorBidi"/>
-        </w:rPr>
-        <w:t>import_</w:t>
-      </w:r>
-      <w:proofErr w:type="gramStart"/>
-      <w:r>
-        <w:rPr>
-          <w:rFonts w:asciiTheme="majorBidi" w:hAnsiTheme="majorBidi" w:cstheme="majorBidi"/>
-        </w:rPr>
-        <w:t>func</w:t>
-      </w:r>
-      <w:proofErr w:type="spellEnd"/>
-      <w:r>
-        <w:rPr>
-          <w:rFonts w:asciiTheme="majorBidi" w:hAnsiTheme="majorBidi" w:cstheme="majorBidi"/>
-        </w:rPr>
-        <w:t>(</w:t>
-      </w:r>
-      <w:proofErr w:type="gramEnd"/>
-    </w:p>
-    <w:p>
-      <w:pPr>
-        <w:rPr>
-          <w:rFonts w:asciiTheme="majorBidi" w:hAnsiTheme="majorBidi" w:cstheme="majorBidi"/>
-        </w:rPr>
-      </w:pPr>
-      <w:r>
-        <w:rPr>
-          <w:rFonts w:asciiTheme="majorBidi" w:hAnsiTheme="majorBidi" w:cstheme="majorBidi"/>
-        </w:rPr>
-        <w:t xml:space="preserve">  </w:t>
-      </w:r>
-      <w:proofErr w:type="gramStart"/>
-      <w:r>
-        <w:rPr>
-          <w:rFonts w:asciiTheme="majorBidi" w:hAnsiTheme="majorBidi" w:cstheme="majorBidi"/>
-        </w:rPr>
-        <w:t>std::</w:t>
-      </w:r>
-      <w:proofErr w:type="gramEnd"/>
-      <w:r>
-        <w:rPr>
-          <w:rFonts w:asciiTheme="majorBidi" w:hAnsiTheme="majorBidi" w:cstheme="majorBidi"/>
-        </w:rPr>
-        <w:t>string filename,</w:t>
-      </w:r>
-    </w:p>
-    <w:p>
-      <w:pPr>
-        <w:rPr>
-          <w:rFonts w:asciiTheme="majorBidi" w:hAnsiTheme="majorBidi" w:cstheme="majorBidi"/>
-        </w:rPr>
-      </w:pPr>
-      <w:r>
-        <w:rPr>
-          <w:rFonts w:asciiTheme="majorBidi" w:hAnsiTheme="majorBidi" w:cstheme="majorBidi"/>
-        </w:rPr>
-        <w:t xml:space="preserve">  </w:t>
-      </w:r>
-      <w:proofErr w:type="gramStart"/>
-      <w:r>
-        <w:rPr>
-          <w:rFonts w:asciiTheme="majorBidi" w:hAnsiTheme="majorBidi" w:cstheme="majorBidi"/>
-        </w:rPr>
-        <w:t>std::</w:t>
-      </w:r>
-      <w:proofErr w:type="gramEnd"/>
-      <w:r>
-        <w:rPr>
-          <w:rFonts w:asciiTheme="majorBidi" w:hAnsiTheme="majorBidi" w:cstheme="majorBidi"/>
-        </w:rPr>
-        <w:t>vector&lt;</w:t>
-      </w:r>
-      <w:proofErr w:type="gramStart"/>
-      <w:r>
-        <w:rPr>
-          <w:rFonts w:asciiTheme="majorBidi" w:hAnsiTheme="majorBidi" w:cstheme="majorBidi"/>
-        </w:rPr>
-        <w:t>std::</w:t>
-      </w:r>
-      <w:proofErr w:type="gramEnd"/>
-      <w:r>
-        <w:rPr>
-          <w:rFonts w:asciiTheme="majorBidi" w:hAnsiTheme="majorBidi" w:cstheme="majorBidi"/>
-        </w:rPr>
-        <w:t>vector&lt;double&gt;&gt;&amp; data,</w:t>
-      </w:r>
-    </w:p>
-    <w:p>
-      <w:pPr>
-        <w:rPr>
-          <w:rFonts w:asciiTheme="majorBidi" w:hAnsiTheme="majorBidi" w:cstheme="majorBidi"/>
-        </w:rPr>
-      </w:pPr>
-      <w:r>
-        <w:rPr>
-          <w:rFonts w:asciiTheme="majorBidi" w:hAnsiTheme="majorBidi" w:cstheme="majorBidi"/>
-        </w:rPr>
-        <w:t xml:space="preserve">  </w:t>
-      </w:r>
-      <w:proofErr w:type="gramStart"/>
-      <w:r>
-        <w:rPr>
-          <w:rFonts w:asciiTheme="majorBidi" w:hAnsiTheme="majorBidi" w:cstheme="majorBidi"/>
-        </w:rPr>
-        <w:t>std::</w:t>
-      </w:r>
-      <w:proofErr w:type="gramEnd"/>
-      <w:r>
-        <w:rPr>
-          <w:rFonts w:asciiTheme="majorBidi" w:hAnsiTheme="majorBidi" w:cstheme="majorBidi"/>
-        </w:rPr>
-        <w:t>vector&lt;</w:t>
-      </w:r>
-      <w:proofErr w:type="gramStart"/>
-      <w:r>
-        <w:rPr>
-          <w:rFonts w:asciiTheme="majorBidi" w:hAnsiTheme="majorBidi" w:cstheme="majorBidi"/>
-        </w:rPr>
-        <w:t>std::</w:t>
-      </w:r>
-      <w:proofErr w:type="gramEnd"/>
-      <w:r>
-        <w:rPr>
-          <w:rFonts w:asciiTheme="majorBidi" w:hAnsiTheme="majorBidi" w:cstheme="majorBidi"/>
-        </w:rPr>
-        <w:t>string&gt;&amp; columns,</w:t>
-      </w:r>
-    </w:p>
-    <w:p>
-      <w:pPr>
-        <w:rPr>
-          <w:rFonts w:asciiTheme="majorBidi" w:hAnsiTheme="majorBidi" w:cstheme="majorBidi"/>
-        </w:rPr>
-      </w:pPr>
-      <w:r>
-        <w:rPr>
-          <w:rFonts w:asciiTheme="majorBidi" w:hAnsiTheme="majorBidi" w:cstheme="majorBidi"/>
-        </w:rPr>
-        <w:t xml:space="preserve">  </w:t>
-      </w:r>
-      <w:proofErr w:type="gramStart"/>
-      <w:r>
-        <w:rPr>
-          <w:rFonts w:asciiTheme="majorBidi" w:hAnsiTheme="majorBidi" w:cstheme="majorBidi"/>
-        </w:rPr>
-        <w:t>std::</w:t>
-      </w:r>
-      <w:proofErr w:type="gramEnd"/>
-      <w:r>
-        <w:rPr>
-          <w:rFonts w:asciiTheme="majorBidi" w:hAnsiTheme="majorBidi" w:cstheme="majorBidi"/>
-        </w:rPr>
-        <w:t>vector&lt;</w:t>
-      </w:r>
-      <w:proofErr w:type="gramStart"/>
-      <w:r>
-        <w:rPr>
-          <w:rFonts w:asciiTheme="majorBidi" w:hAnsiTheme="majorBidi" w:cstheme="majorBidi"/>
-        </w:rPr>
-        <w:t>std::</w:t>
-      </w:r>
-      <w:proofErr w:type="gramEnd"/>
-      <w:r>
-        <w:rPr>
-          <w:rFonts w:asciiTheme="majorBidi" w:hAnsiTheme="majorBidi" w:cstheme="majorBidi"/>
-        </w:rPr>
-        <w:t>string&gt;&amp; comments</w:t>
-      </w:r>
-      <w:proofErr w:type="gramStart"/>
-      <w:r>
-        <w:rPr>
-          <w:rFonts w:asciiTheme="majorBidi" w:hAnsiTheme="majorBidi" w:cstheme="majorBidi"/>
-        </w:rPr>
-        <w:t>);</w:t>
-      </w:r>
-      <w:proofErr w:type="gramEnd"/>
-    </w:p>
-    <w:p>
-      <w:pPr>
-        <w:rPr>
-          <w:rFonts w:asciiTheme="majorBidi" w:hAnsiTheme="majorBidi" w:cstheme="majorBidi"/>
-        </w:rPr>
-      </w:pPr>
+      <w:r>
+        <w:rPr>
+          <w:rFonts w:asciiTheme="majorBidi" w:hAnsiTheme="majorBidi" w:cstheme="majorBidi"/>
+        </w:rPr>
+        <w:t>Writes comments, then header, then data rows into file</w:t>
+      </w:r>
+      <w:r>
+        <w:rPr>
+          <w:rFonts w:asciiTheme="majorBidi" w:hAnsiTheme="majorBidi" w:cstheme="majorBidi"/>
+        </w:rPr>
+        <w:t>N</w:t>
+      </w:r>
+      <w:r>
+        <w:rPr>
+          <w:rFonts w:asciiTheme="majorBidi" w:hAnsiTheme="majorBidi" w:cstheme="majorBidi"/>
+        </w:rPr>
+        <w:t>ame.</w:t>
+      </w:r>
+    </w:p>
+    <w:p>
+      <w:pPr>
+        <w:rPr>
+          <w:rFonts w:asciiTheme="majorBidi" w:hAnsiTheme="majorBidi" w:cstheme="majorBidi"/>
+        </w:rPr>
+      </w:pPr>
+      <w:r>
+        <w:rPr>
+          <w:rFonts w:asciiTheme="majorBidi" w:hAnsiTheme="majorBidi" w:cstheme="majorBidi"/>
+        </w:rPr>
+        <w:t>export</w:t>
+      </w:r>
+      <w:r>
+        <w:rPr>
+          <w:rFonts w:asciiTheme="majorBidi" w:hAnsiTheme="majorBidi" w:cstheme="majorBidi"/>
+        </w:rPr>
+        <w:t xml:space="preserve">Function </w:t>
+      </w:r>
+    </w:p>
+    <w:p>
+      <w:pPr>
+        <w:rPr>
+          <w:rFonts w:asciiTheme="majorBidi" w:hAnsiTheme="majorBidi" w:cstheme="majorBidi"/>
+        </w:rPr>
+      </w:pPr>
+    </w:p>
+    <w:p>
+      <w:pPr>
+        <w:rPr>
+          <w:rFonts w:asciiTheme="majorBidi" w:hAnsiTheme="majorBidi" w:cstheme="majorBidi"/>
+        </w:rPr>
+      </w:pPr>
+      <w:r>
+        <w:rPr>
+          <w:rFonts w:asciiTheme="majorBidi" w:hAnsiTheme="majorBidi" w:cstheme="majorBidi"/>
+        </w:rPr>
+        <w:t>void FileManager::exportFunction(std::string fileName, vector&lt;vector&lt;double&gt;&gt; &amp;data, vector&lt;std::string&gt; columns, vector&lt;std::string&gt; comments)</w:t>
+      </w:r>
+    </w:p>
+    <w:p>
+      <w:pPr>
+        <w:rPr>
+          <w:rFonts w:asciiTheme="majorBidi" w:hAnsiTheme="majorBidi" w:cstheme="majorBidi"/>
+        </w:rPr>
+      </w:pPr>
+    </w:p>
+    <w:p>
+      <w:pPr>
+        <w:rPr>
+          <w:rFonts w:asciiTheme="majorBidi" w:hAnsiTheme="majorBidi" w:cstheme="majorBidi"/>
+        </w:rPr>
+      </w:pPr>
+    </w:p>
+    <w:p>
+      <w:pPr>
+        <w:rPr>
+          <w:rFonts w:asciiTheme="majorBidi" w:hAnsiTheme="majorBidi" w:cstheme="majorBidi"/>
+        </w:rPr>
+      </w:pPr>
+      <w:r>
+        <w:rPr>
+          <w:rFonts w:asciiTheme="majorBidi" w:hAnsiTheme="majorBidi" w:cstheme="majorBidi"/>
+        </w:rPr>
+        <w:t>Parses file</w:t>
+      </w:r>
+      <w:r>
+        <w:rPr>
+          <w:rFonts w:asciiTheme="majorBidi" w:hAnsiTheme="majorBidi" w:cstheme="majorBidi"/>
+        </w:rPr>
+        <w:t>N</w:t>
+      </w:r>
+      <w:r>
+        <w:rPr>
+          <w:rFonts w:asciiTheme="majorBidi" w:hAnsiTheme="majorBidi" w:cstheme="majorBidi"/>
+        </w:rPr>
+        <w:t>ame into comments, columns, and data. Returns true on success.</w:t>
+      </w:r>
+    </w:p>
+    <w:p>
+      <w:pPr>
+        <w:rPr>
+          <w:rFonts w:asciiTheme="majorBidi" w:hAnsiTheme="majorBidi" w:cstheme="majorBidi"/>
+        </w:rPr>
+      </w:pPr>
+    </w:p>
+    <w:p>
+      <w:pPr>
+        <w:rPr>
+          <w:rFonts w:asciiTheme="majorBidi" w:hAnsiTheme="majorBidi" w:cstheme="majorBidi"/>
+        </w:rPr>
+      </w:pPr>
+      <w:r>
+        <w:rPr>
+          <w:rFonts w:asciiTheme="majorBidi" w:hAnsiTheme="majorBidi" w:cstheme="majorBidi"/>
+        </w:rPr>
+        <w:t>importFunction</w:t>
+      </w:r>
+    </w:p>
+    <w:p>
+      <w:pPr>
+        <w:rPr>
+          <w:rFonts w:asciiTheme="majorBidi" w:hAnsiTheme="majorBidi" w:cstheme="majorBidi"/>
+        </w:rPr>
+      </w:pPr>
+      <w:r>
+        <w:rPr>
+          <w:rFonts w:asciiTheme="majorBidi" w:hAnsiTheme="majorBidi" w:cstheme="majorBidi"/>
+        </w:rPr>
+        <w:t>bool FileManager::importFunction(std::string fileName, vector&lt;vector&lt;double&gt;&gt; &amp;data, vector&lt;std::string&gt; &amp;column, vector&lt;std::string&gt; &amp;comments)</w:t>
+      </w:r>
+    </w:p>
+    <w:p>
+      <w:pPr>
+        <w:rPr>
+          <w:rFonts w:asciiTheme="majorBidi" w:hAnsiTheme="majorBidi" w:cstheme="majorBidi"/>
+        </w:rPr>
+      </w:pPr>
+    </w:p>
+    <w:p>
+      <w:pPr>
+        <w:rPr>
+          <w:rFonts w:asciiTheme="majorBidi" w:hAnsiTheme="majorBidi" w:cstheme="majorBidi"/>
+        </w:rPr>
+      </w:pPr>
+    </w:p>
+    <w:p>
+      <w:pPr>
+        <w:rPr>
+          <w:rFonts w:asciiTheme="majorBidi" w:hAnsiTheme="majorBidi" w:cstheme="majorBidi"/>
+        </w:rPr>
+      </w:pPr>
+      <w:r>
+        <w:rPr>
+          <w:rFonts w:asciiTheme="majorBidi" w:hAnsiTheme="majorBidi" w:cstheme="majorBidi"/>
+        </w:rPr>
+        <w:tab/>
+      </w:r>
     </w:p>
     <w:p>
       <w:pPr>
@@ -2654,98 +1787,32 @@
           <w:rFonts w:asciiTheme="majorBidi" w:hAnsiTheme="majorBidi" w:cstheme="majorBidi"/>
         </w:rPr>
       </w:pPr>
-      <w:proofErr w:type="spellStart"/>
-      <w:r>
-        <w:rPr>
-          <w:rFonts w:asciiTheme="majorBidi" w:hAnsiTheme="majorBidi" w:cstheme="majorBidi"/>
-        </w:rPr>
-        <w:t>comment_extraction</w:t>
-      </w:r>
-      <w:proofErr w:type="spellEnd"/>
-      <w:r>
-        <w:rPr>
-          <w:rFonts w:asciiTheme="majorBidi" w:hAnsiTheme="majorBidi" w:cstheme="majorBidi"/>
-        </w:rPr>
-        <w:t>(vector&lt;</w:t>
-      </w:r>
-      <w:proofErr w:type="gramStart"/>
-      <w:r>
-        <w:rPr>
-          <w:rFonts w:asciiTheme="majorBidi" w:hAnsiTheme="majorBidi" w:cstheme="majorBidi"/>
-        </w:rPr>
-        <w:t>std::</w:t>
-      </w:r>
-      <w:proofErr w:type="gramEnd"/>
-      <w:r>
-        <w:rPr>
-          <w:rFonts w:asciiTheme="majorBidi" w:hAnsiTheme="majorBidi" w:cstheme="majorBidi"/>
-        </w:rPr>
-        <w:t xml:space="preserve">string&gt; &amp;comments, </w:t>
-      </w:r>
-      <w:proofErr w:type="spellStart"/>
-      <w:r>
-        <w:rPr>
-          <w:rFonts w:asciiTheme="majorBidi" w:hAnsiTheme="majorBidi" w:cstheme="majorBidi"/>
-        </w:rPr>
-        <w:t>unordered_map</w:t>
-      </w:r>
-      <w:proofErr w:type="spellEnd"/>
-      <w:r>
-        <w:rPr>
-          <w:rFonts w:asciiTheme="majorBidi" w:hAnsiTheme="majorBidi" w:cstheme="majorBidi"/>
-        </w:rPr>
-        <w:t>&lt;</w:t>
-      </w:r>
-      <w:proofErr w:type="gramStart"/>
-      <w:r>
-        <w:rPr>
-          <w:rFonts w:asciiTheme="majorBidi" w:hAnsiTheme="majorBidi" w:cstheme="majorBidi"/>
-        </w:rPr>
-        <w:t>std::</w:t>
-      </w:r>
-      <w:proofErr w:type="gramEnd"/>
-      <w:r>
-        <w:rPr>
-          <w:rFonts w:asciiTheme="majorBidi" w:hAnsiTheme="majorBidi" w:cstheme="majorBidi"/>
-        </w:rPr>
-        <w:t xml:space="preserve">string, </w:t>
-      </w:r>
-      <w:proofErr w:type="gramStart"/>
-      <w:r>
-        <w:rPr>
-          <w:rFonts w:asciiTheme="majorBidi" w:hAnsiTheme="majorBidi" w:cstheme="majorBidi"/>
-        </w:rPr>
-        <w:t>std::</w:t>
-      </w:r>
-      <w:proofErr w:type="gramEnd"/>
-      <w:r>
-        <w:rPr>
-          <w:rFonts w:asciiTheme="majorBidi" w:hAnsiTheme="majorBidi" w:cstheme="majorBidi"/>
-        </w:rPr>
-        <w:t xml:space="preserve">variant&lt;int, double, </w:t>
-      </w:r>
-      <w:proofErr w:type="gramStart"/>
-      <w:r>
-        <w:rPr>
-          <w:rFonts w:asciiTheme="majorBidi" w:hAnsiTheme="majorBidi" w:cstheme="majorBidi"/>
-        </w:rPr>
-        <w:t>std::</w:t>
-      </w:r>
-      <w:proofErr w:type="gramEnd"/>
-      <w:r>
-        <w:rPr>
-          <w:rFonts w:asciiTheme="majorBidi" w:hAnsiTheme="majorBidi" w:cstheme="majorBidi"/>
-        </w:rPr>
-        <w:t>string&gt;&gt; &amp;</w:t>
-      </w:r>
-      <w:proofErr w:type="gramStart"/>
-      <w:r>
-        <w:rPr>
-          <w:rFonts w:asciiTheme="majorBidi" w:hAnsiTheme="majorBidi" w:cstheme="majorBidi"/>
-        </w:rPr>
-        <w:t>extracted )</w:t>
-      </w:r>
-      <w:proofErr w:type="gramEnd"/>
+    </w:p>
+    <w:p>
+      <w:pPr>
+        <w:rPr>
+          <w:rFonts w:asciiTheme="majorBidi" w:hAnsiTheme="majorBidi" w:cstheme="majorBidi"/>
+        </w:rPr>
+      </w:pPr>
+      <w:r>
+        <w:rPr>
+          <w:rFonts w:asciiTheme="majorBidi" w:hAnsiTheme="majorBidi" w:cstheme="majorBidi"/>
+        </w:rPr>
+        <w:t>importFunction</w:t>
+      </w:r>
+    </w:p>
+    <w:p>
+      <w:pPr>
+        <w:rPr>
+          <w:rFonts w:asciiTheme="majorBidi" w:hAnsiTheme="majorBidi" w:cstheme="majorBidi"/>
+        </w:rPr>
+      </w:pPr>
+      <w:r>
+        <w:rPr>
+          <w:rFonts w:asciiTheme="majorBidi" w:hAnsiTheme="majorBidi" w:cstheme="majorBidi"/>
+        </w:rPr>
+        <w:t>bool FileManager::importFunction(std::string fileName, vector&lt;vector&lt;double&gt;&gt; &amp;data, vector&lt;std::string&gt; &amp;column, vector&lt;std::string&gt; &amp;comments)</w:t>
+      </w:r>
     </w:p>
     <w:p>
       <w:pPr>
@@ -2979,14 +2046,12 @@
         </w:rPr>
         <w:t xml:space="preserve">Nadeen </w:t>
       </w:r>
-      <w:proofErr w:type="spellStart"/>
       <w:r>
         <w:rPr>
           <w:rFonts w:asciiTheme="majorBidi" w:hAnsiTheme="majorBidi" w:cstheme="majorBidi"/>
         </w:rPr>
         <w:t>Elgharably</w:t>
       </w:r>
-      <w:proofErr w:type="spellEnd"/>
     </w:p>
     <w:p>
       <w:pPr>
@@ -6576,12 +5641,11 @@
 </file>
 
 <file path=customXml/item1.xml><?xml version="1.0" encoding="utf-8"?>
-<?mso-contentType ?>
-<FormTemplates xmlns="http://schemas.microsoft.com/sharepoint/v3/contenttype/forms">
-  <Display>DocumentLibraryForm</Display>
-  <Edit>DocumentLibraryForm</Edit>
-  <New>DocumentLibraryForm</New>
-</FormTemplates>
+<p:properties xmlns:p="http://schemas.microsoft.com/office/2006/metadata/properties" xmlns:xsi="http://www.w3.org/2001/XMLSchema-instance" xmlns:pc="http://schemas.microsoft.com/office/infopath/2007/PartnerControls">
+  <documentManagement>
+    <_activity xmlns="4c04b65e-4d3e-4233-ac69-45a5aa3dffa8" xsi:nil="true"/>
+  </documentManagement>
+</p:properties>
 </file>
 
 <file path=customXml/item2.xml><?xml version="1.0" encoding="utf-8"?>
@@ -6741,17 +5805,20 @@
 </file>
 
 <file path=customXml/item3.xml><?xml version="1.0" encoding="utf-8"?>
-<p:properties xmlns:p="http://schemas.microsoft.com/office/2006/metadata/properties" xmlns:xsi="http://www.w3.org/2001/XMLSchema-instance" xmlns:pc="http://schemas.microsoft.com/office/infopath/2007/PartnerControls">
-  <documentManagement>
-    <_activity xmlns="4c04b65e-4d3e-4233-ac69-45a5aa3dffa8" xsi:nil="true"/>
-  </documentManagement>
-</p:properties>
+<?mso-contentType ?>
+<FormTemplates xmlns="http://schemas.microsoft.com/sharepoint/v3/contenttype/forms">
+  <Display>DocumentLibraryForm</Display>
+  <Edit>DocumentLibraryForm</Edit>
+  <New>DocumentLibraryForm</New>
+</FormTemplates>
 </file>
 
 <file path=customXml/itemProps1.xml><?xml version="1.0" encoding="utf-8"?>
-<ds:datastoreItem xmlns:ds="http://schemas.openxmlformats.org/officeDocument/2006/customXml" ds:itemID="{A8D46DB1-7C53-452A-B328-B5943A738F2D}">
+<ds:datastoreItem xmlns:ds="http://schemas.openxmlformats.org/officeDocument/2006/customXml" ds:itemID="{2B686028-147B-4206-8BCC-7A9C6B22001D}">
   <ds:schemaRefs>
-    <ds:schemaRef ds:uri="http://schemas.microsoft.com/sharepoint/v3/contenttype/forms"/>
+    <ds:schemaRef ds:uri="http://schemas.microsoft.com/office/2006/metadata/properties"/>
+    <ds:schemaRef ds:uri="http://schemas.microsoft.com/office/infopath/2007/PartnerControls"/>
+    <ds:schemaRef ds:uri="4c04b65e-4d3e-4233-ac69-45a5aa3dffa8"/>
   </ds:schemaRefs>
 </ds:datastoreItem>
 </file>
@@ -6775,11 +5842,9 @@
 </file>
 
 <file path=customXml/itemProps3.xml><?xml version="1.0" encoding="utf-8"?>
-<ds:datastoreItem xmlns:ds="http://schemas.openxmlformats.org/officeDocument/2006/customXml" ds:itemID="{2B686028-147B-4206-8BCC-7A9C6B22001D}">
+<ds:datastoreItem xmlns:ds="http://schemas.openxmlformats.org/officeDocument/2006/customXml" ds:itemID="{A8D46DB1-7C53-452A-B328-B5943A738F2D}">
   <ds:schemaRefs>
-    <ds:schemaRef ds:uri="http://schemas.microsoft.com/office/2006/metadata/properties"/>
-    <ds:schemaRef ds:uri="http://schemas.microsoft.com/office/infopath/2007/PartnerControls"/>
-    <ds:schemaRef ds:uri="4c04b65e-4d3e-4233-ac69-45a5aa3dffa8"/>
+    <ds:schemaRef ds:uri="http://schemas.microsoft.com/sharepoint/v3/contenttype/forms"/>
   </ds:schemaRefs>
 </ds:datastoreItem>
 </file>
</xml_diff>